<commit_message>
Generate database with dbcontext file
</commit_message>
<xml_diff>
--- a/AspNetCore.docx
+++ b/AspNetCore.docx
@@ -316,6 +316,85 @@
         <w:t>dotnet run</w:t>
       </w:r>
     </w:p>
+    <w:p>
+      <w:pPr>
+        <w:rPr>
+          <w:b/>
+          <w:bCs/>
+          <w:sz w:val="26"/>
+          <w:szCs w:val="26"/>
+          <w:u w:val="single"/>
+        </w:rPr>
+      </w:pPr>
+      <w:r>
+        <w:rPr>
+          <w:b/>
+          <w:bCs/>
+          <w:sz w:val="26"/>
+          <w:szCs w:val="26"/>
+          <w:u w:val="single"/>
+        </w:rPr>
+        <w:t>Short Cut:</w:t>
+      </w:r>
+    </w:p>
+    <w:p>
+      <w:pPr>
+        <w:pStyle w:val="ListParagraph"/>
+        <w:numPr>
+          <w:ilvl w:val="0"/>
+          <w:numId w:val="10"/>
+        </w:numPr>
+      </w:pPr>
+      <w:r>
+        <w:t>Command Palate: Ctrl + Shift + P</w:t>
+      </w:r>
+    </w:p>
+    <w:p>
+      <w:pPr>
+        <w:pStyle w:val="ListParagraph"/>
+        <w:numPr>
+          <w:ilvl w:val="0"/>
+          <w:numId w:val="10"/>
+        </w:numPr>
+      </w:pPr>
+      <w:r>
+        <w:t>Open Terminal: Ctrl +J</w:t>
+      </w:r>
+    </w:p>
+    <w:p>
+      <w:pPr>
+        <w:pStyle w:val="ListParagraph"/>
+        <w:numPr>
+          <w:ilvl w:val="0"/>
+          <w:numId w:val="10"/>
+        </w:numPr>
+      </w:pPr>
+      <w:r>
+        <w:t>Copilot Inline chat: Ctrl + I</w:t>
+      </w:r>
+    </w:p>
+    <w:p>
+      <w:pPr>
+        <w:pStyle w:val="ListParagraph"/>
+        <w:numPr>
+          <w:ilvl w:val="0"/>
+          <w:numId w:val="10"/>
+        </w:numPr>
+      </w:pPr>
+      <w:r>
+        <w:t>Copilot full chat: Ctrl + Shift + I</w:t>
+      </w:r>
+    </w:p>
+    <w:p>
+      <w:pPr>
+        <w:pStyle w:val="ListParagraph"/>
+        <w:numPr>
+          <w:ilvl w:val="0"/>
+          <w:numId w:val="10"/>
+        </w:numPr>
+      </w:pPr>
+    </w:p>
+    <w:p/>
     <w:p/>
     <w:p/>
     <w:p>
@@ -633,6 +712,7 @@
         </w:numPr>
       </w:pPr>
       <w:r>
+        <w:lastRenderedPageBreak/>
         <w:t>500 – Internal Server Error</w:t>
       </w:r>
     </w:p>
@@ -748,15 +828,362 @@
       </w:r>
     </w:p>
     <w:p>
+      <w:pPr>
+        <w:pStyle w:val="ListParagraph"/>
+        <w:numPr>
+          <w:ilvl w:val="0"/>
+          <w:numId w:val="8"/>
+        </w:numPr>
+      </w:pPr>
+      <w:r>
+        <w:t>Data Annotation at DTOs</w:t>
+      </w:r>
+    </w:p>
+    <w:p>
+      <w:pPr>
+        <w:pStyle w:val="ListParagraph"/>
+        <w:numPr>
+          <w:ilvl w:val="0"/>
+          <w:numId w:val="8"/>
+        </w:numPr>
+      </w:pPr>
+      <w:r>
+        <w:t xml:space="preserve">Endpoint filter </w:t>
+      </w:r>
+      <w:r>
+        <w:t>(</w:t>
+      </w:r>
+      <w:proofErr w:type="spellStart"/>
+      <w:r>
+        <w:t>MinimulApis.Extension</w:t>
+      </w:r>
+      <w:r>
+        <w:t>s</w:t>
+      </w:r>
+      <w:proofErr w:type="spellEnd"/>
+      <w:r>
+        <w:t xml:space="preserve"> (</w:t>
+      </w:r>
+      <w:proofErr w:type="spellStart"/>
+      <w:r>
+        <w:t>Nuget</w:t>
+      </w:r>
+      <w:proofErr w:type="spellEnd"/>
+      <w:r>
+        <w:t xml:space="preserve"> package)</w:t>
+      </w:r>
+      <w:r>
+        <w:t>)</w:t>
+      </w:r>
+    </w:p>
+    <w:p>
+      <w:pPr>
+        <w:pStyle w:val="ListParagraph"/>
+        <w:numPr>
+          <w:ilvl w:val="0"/>
+          <w:numId w:val="8"/>
+        </w:numPr>
+      </w:pPr>
+      <w:r>
+        <w:t xml:space="preserve">dotnet add package </w:t>
+      </w:r>
+      <w:proofErr w:type="spellStart"/>
+      <w:r>
+        <w:t>MinimalApis.Extensions</w:t>
+      </w:r>
+      <w:proofErr w:type="spellEnd"/>
+      <w:r>
+        <w:t xml:space="preserve"> --version 0.11.0</w:t>
+      </w:r>
+    </w:p>
+    <w:p>
+      <w:pPr>
+        <w:pStyle w:val="ListParagraph"/>
+        <w:numPr>
+          <w:ilvl w:val="0"/>
+          <w:numId w:val="8"/>
+        </w:numPr>
+      </w:pPr>
+      <w:r>
+        <w:t xml:space="preserve">Install </w:t>
+      </w:r>
+      <w:proofErr w:type="spellStart"/>
+      <w:r>
+        <w:t>Nuget</w:t>
+      </w:r>
+      <w:proofErr w:type="spellEnd"/>
+      <w:r>
+        <w:t xml:space="preserve"> Package manager and </w:t>
+      </w:r>
+      <w:proofErr w:type="spellStart"/>
+      <w:r>
+        <w:t>Nuget</w:t>
+      </w:r>
+      <w:proofErr w:type="spellEnd"/>
+      <w:r>
+        <w:t xml:space="preserve"> </w:t>
+      </w:r>
+      <w:proofErr w:type="spellStart"/>
+      <w:r>
+        <w:t>Gallary</w:t>
+      </w:r>
+      <w:proofErr w:type="spellEnd"/>
+      <w:r>
+        <w:t xml:space="preserve"> Extension for VS Code</w:t>
+      </w:r>
+    </w:p>
+    <w:p>
       <w:r>
         <w:t>- Entity Framework Core</w:t>
       </w:r>
     </w:p>
     <w:p>
-      <w:r>
+      <w:pPr>
+        <w:pStyle w:val="ListParagraph"/>
+        <w:numPr>
+          <w:ilvl w:val="0"/>
+          <w:numId w:val="11"/>
+        </w:numPr>
+      </w:pPr>
+      <w:r>
+        <w:t xml:space="preserve">dotnet add package </w:t>
+      </w:r>
+      <w:proofErr w:type="spellStart"/>
+      <w:proofErr w:type="gramStart"/>
+      <w:r>
+        <w:rPr>
+          <w:b/>
+          <w:bCs/>
+        </w:rPr>
+        <w:t>Microsoft.EntityFrameworkCore.Sqlite</w:t>
+      </w:r>
+      <w:proofErr w:type="spellEnd"/>
+      <w:proofErr w:type="gramEnd"/>
+      <w:r>
+        <w:t xml:space="preserve"> --version 9.0.2</w:t>
+      </w:r>
+    </w:p>
+    <w:p>
+      <w:pPr>
+        <w:pStyle w:val="ListParagraph"/>
+        <w:numPr>
+          <w:ilvl w:val="0"/>
+          <w:numId w:val="11"/>
+        </w:numPr>
+      </w:pPr>
+      <w:r>
+        <w:t xml:space="preserve">dotnet tool install </w:t>
+      </w:r>
+      <w:r>
+        <w:rPr>
+          <w:b/>
+          <w:bCs/>
+        </w:rPr>
+        <w:t>--global dotnet-</w:t>
+      </w:r>
+      <w:proofErr w:type="spellStart"/>
+      <w:r>
+        <w:rPr>
+          <w:b/>
+          <w:bCs/>
+        </w:rPr>
+        <w:t>ef</w:t>
+      </w:r>
+      <w:proofErr w:type="spellEnd"/>
+      <w:r>
+        <w:rPr>
+          <w:b/>
+          <w:bCs/>
+        </w:rPr>
+        <w:t xml:space="preserve"> </w:t>
+      </w:r>
+      <w:r>
+        <w:t>--version 9.0.2</w:t>
+      </w:r>
+    </w:p>
+    <w:p>
+      <w:pPr>
+        <w:pStyle w:val="ListParagraph"/>
+        <w:numPr>
+          <w:ilvl w:val="0"/>
+          <w:numId w:val="11"/>
+        </w:numPr>
+      </w:pPr>
+      <w:r>
+        <w:t xml:space="preserve">dotnet add package </w:t>
+      </w:r>
+      <w:proofErr w:type="spellStart"/>
+      <w:proofErr w:type="gramStart"/>
+      <w:r>
+        <w:rPr>
+          <w:b/>
+          <w:bCs/>
+        </w:rPr>
+        <w:t>Microsoft.EntityFrameworkCore.Design</w:t>
+      </w:r>
+      <w:proofErr w:type="spellEnd"/>
+      <w:proofErr w:type="gramEnd"/>
+      <w:r>
+        <w:rPr>
+          <w:b/>
+          <w:bCs/>
+        </w:rPr>
+        <w:t xml:space="preserve"> </w:t>
+      </w:r>
+      <w:r>
+        <w:t>--version 9.0.2</w:t>
+      </w:r>
+    </w:p>
+    <w:p>
+      <w:pPr>
+        <w:pStyle w:val="ListParagraph"/>
+        <w:numPr>
+          <w:ilvl w:val="0"/>
+          <w:numId w:val="11"/>
+        </w:numPr>
+      </w:pPr>
+      <w:r>
+        <w:t>Lis</w:t>
+      </w:r>
+      <w:r>
+        <w:t>t</w:t>
+      </w:r>
+      <w:r>
+        <w:t xml:space="preserve"> installed package: </w:t>
+      </w:r>
+      <w:r>
+        <w:t>dotnet list package</w:t>
+      </w:r>
+    </w:p>
+    <w:p>
+      <w:pPr>
+        <w:pStyle w:val="ListParagraph"/>
+        <w:numPr>
+          <w:ilvl w:val="0"/>
+          <w:numId w:val="11"/>
+        </w:numPr>
+      </w:pPr>
+      <w:r>
+        <w:t xml:space="preserve">Use </w:t>
+      </w:r>
+      <w:proofErr w:type="spellStart"/>
+      <w:r>
+        <w:t>IConfiguration</w:t>
+      </w:r>
+      <w:proofErr w:type="spellEnd"/>
+      <w:r>
+        <w:t xml:space="preserve"> object to store all the configuration</w:t>
+      </w:r>
+    </w:p>
+    <w:p>
+      <w:pPr>
+        <w:pStyle w:val="ListParagraph"/>
+        <w:numPr>
+          <w:ilvl w:val="0"/>
+          <w:numId w:val="11"/>
+        </w:numPr>
+      </w:pPr>
+      <w:proofErr w:type="spellStart"/>
+      <w:r>
+        <w:t>SqLite</w:t>
+      </w:r>
+      <w:proofErr w:type="spellEnd"/>
+      <w:r>
+        <w:t xml:space="preserve"> don’t need any </w:t>
+      </w:r>
+      <w:r>
+        <w:t>credentials</w:t>
+      </w:r>
+    </w:p>
+    <w:p>
+      <w:pPr>
+        <w:pStyle w:val="ListParagraph"/>
+        <w:numPr>
+          <w:ilvl w:val="0"/>
+          <w:numId w:val="11"/>
+        </w:numPr>
+      </w:pPr>
+      <w:r>
+        <w:t xml:space="preserve">Store all </w:t>
+      </w:r>
+      <w:r>
+        <w:t>credentials</w:t>
+      </w:r>
+      <w:r>
+        <w:t xml:space="preserve"> at User Secrets. Never store </w:t>
+      </w:r>
+      <w:r>
+        <w:t>credentials</w:t>
+      </w:r>
+      <w:r>
+        <w:t xml:space="preserve"> at </w:t>
+      </w:r>
+      <w:proofErr w:type="spellStart"/>
+      <w:r>
+        <w:t>appsettings.json</w:t>
+      </w:r>
+      <w:proofErr w:type="spellEnd"/>
+      <w:r>
+        <w:t xml:space="preserve"> file</w:t>
+      </w:r>
+    </w:p>
+    <w:p>
+      <w:pPr>
+        <w:pStyle w:val="ListParagraph"/>
+        <w:numPr>
+          <w:ilvl w:val="0"/>
+          <w:numId w:val="11"/>
+        </w:numPr>
+      </w:pPr>
+    </w:p>
+    <w:p>
+      <w:r>
+        <w:rPr>
+          <w:b/>
+          <w:bCs/>
+        </w:rPr>
+        <w:lastRenderedPageBreak/>
         <w:t>- Configuration System</w:t>
       </w:r>
-    </w:p>
+      <w:r>
+        <w:drawing>
+          <wp:inline distT="0" distB="0" distL="0" distR="0" wp14:anchorId="6FF2A69C" wp14:editId="4A6A96FB">
+            <wp:extent cx="5943600" cy="3113405"/>
+            <wp:effectExtent l="0" t="0" r="0" b="0"/>
+            <wp:docPr id="1033211873" name="Picture 1"/>
+            <wp:cNvGraphicFramePr>
+              <a:graphicFrameLocks xmlns:a="http://schemas.openxmlformats.org/drawingml/2006/main" noChangeAspect="1"/>
+            </wp:cNvGraphicFramePr>
+            <a:graphic xmlns:a="http://schemas.openxmlformats.org/drawingml/2006/main">
+              <a:graphicData uri="http://schemas.openxmlformats.org/drawingml/2006/picture">
+                <pic:pic xmlns:pic="http://schemas.openxmlformats.org/drawingml/2006/picture">
+                  <pic:nvPicPr>
+                    <pic:cNvPr id="1033211873" name=""/>
+                    <pic:cNvPicPr/>
+                  </pic:nvPicPr>
+                  <pic:blipFill>
+                    <a:blip r:embed="rId7"/>
+                    <a:stretch>
+                      <a:fillRect/>
+                    </a:stretch>
+                  </pic:blipFill>
+                  <pic:spPr>
+                    <a:xfrm>
+                      <a:off x="0" y="0"/>
+                      <a:ext cx="5943600" cy="3113405"/>
+                    </a:xfrm>
+                    <a:prstGeom prst="rect">
+                      <a:avLst/>
+                    </a:prstGeom>
+                  </pic:spPr>
+                </pic:pic>
+              </a:graphicData>
+            </a:graphic>
+          </wp:inline>
+        </w:drawing>
+      </w:r>
+    </w:p>
+    <w:p/>
     <w:p>
       <w:r>
         <w:t>- Dependency Injection</w:t>
@@ -795,6 +1222,119 @@
 <file path=word/numbering.xml><?xml version="1.0" encoding="utf-8"?>
 <w:numbering xmlns:wpc="http://schemas.microsoft.com/office/word/2010/wordprocessingCanvas" xmlns:cx="http://schemas.microsoft.com/office/drawing/2014/chartex" xmlns:cx1="http://schemas.microsoft.com/office/drawing/2015/9/8/chartex" xmlns:cx2="http://schemas.microsoft.com/office/drawing/2015/10/21/chartex" xmlns:cx3="http://schemas.microsoft.com/office/drawing/2016/5/9/chartex" xmlns:cx4="http://schemas.microsoft.com/office/drawing/2016/5/10/chartex" xmlns:cx5="http://schemas.microsoft.com/office/drawing/2016/5/11/chartex" xmlns:cx6="http://schemas.microsoft.com/office/drawing/2016/5/12/chartex" xmlns:cx7="http://schemas.microsoft.com/office/drawing/2016/5/13/chartex" xmlns:cx8="http://schemas.microsoft.com/office/drawing/2016/5/14/chartex" xmlns:mc="http://schemas.openxmlformats.org/markup-compatibility/2006" xmlns:aink="http://schemas.microsoft.com/office/drawing/2016/ink" xmlns:am3d="http://schemas.microsoft.com/office/drawing/2017/model3d" xmlns:o="urn:schemas-microsoft-com:office:office" xmlns:oel="http://schemas.microsoft.com/office/2019/extlst" xmlns:r="http://schemas.openxmlformats.org/officeDocument/2006/relationships" xmlns:m="http://schemas.openxmlformats.org/officeDocument/2006/math" xmlns:v="urn:schemas-microsoft-com:vml" xmlns:wp14="http://schemas.microsoft.com/office/word/2010/wordprocessingDrawing" xmlns:wp="http://schemas.openxmlformats.org/drawingml/2006/wordprocessingDrawing" xmlns:w10="urn:schemas-microsoft-com:office:word" xmlns:w="http://schemas.openxmlformats.org/wordprocessingml/2006/main" xmlns:w14="http://schemas.microsoft.com/office/word/2010/wordml" xmlns:w15="http://schemas.microsoft.com/office/word/2012/wordml" xmlns:w16cex="http://schemas.microsoft.com/office/word/2018/wordml/cex" xmlns:w16cid="http://schemas.microsoft.com/office/word/2016/wordml/cid" xmlns:w16="http://schemas.microsoft.com/office/word/2018/wordml" xmlns:w16du="http://schemas.microsoft.com/office/word/2023/wordml/word16du" xmlns:w16sdtdh="http://schemas.microsoft.com/office/word/2020/wordml/sdtdatahash" xmlns:w16sdtfl="http://schemas.microsoft.com/office/word/2024/wordml/sdtformatlock" xmlns:w16se="http://schemas.microsoft.com/office/word/2015/wordml/symex" xmlns:wpg="http://schemas.microsoft.com/office/word/2010/wordprocessingGroup" xmlns:wpi="http://schemas.microsoft.com/office/word/2010/wordprocessingInk" xmlns:wne="http://schemas.microsoft.com/office/word/2006/wordml" xmlns:wps="http://schemas.microsoft.com/office/word/2010/wordprocessingShape" mc:Ignorable="w14 w15 w16se w16cid w16 w16cex w16sdtdh w16sdtfl w16du wp14">
   <w:abstractNum w:abstractNumId="0" w15:restartNumberingAfterBreak="0">
+    <w:nsid w:val="09CD3BCE"/>
+    <w:multiLevelType w:val="hybridMultilevel"/>
+    <w:tmpl w:val="F66C17A0"/>
+    <w:lvl w:ilvl="0" w:tplc="04090001">
+      <w:start w:val="1"/>
+      <w:numFmt w:val="bullet"/>
+      <w:lvlText w:val=""/>
+      <w:lvlJc w:val="left"/>
+      <w:pPr>
+        <w:ind w:left="720" w:hanging="360"/>
+      </w:pPr>
+      <w:rPr>
+        <w:rFonts w:ascii="Symbol" w:hAnsi="Symbol" w:hint="default"/>
+      </w:rPr>
+    </w:lvl>
+    <w:lvl w:ilvl="1" w:tplc="04090003" w:tentative="1">
+      <w:start w:val="1"/>
+      <w:numFmt w:val="bullet"/>
+      <w:lvlText w:val="o"/>
+      <w:lvlJc w:val="left"/>
+      <w:pPr>
+        <w:ind w:left="1440" w:hanging="360"/>
+      </w:pPr>
+      <w:rPr>
+        <w:rFonts w:ascii="Courier New" w:hAnsi="Courier New" w:cs="Courier New" w:hint="default"/>
+      </w:rPr>
+    </w:lvl>
+    <w:lvl w:ilvl="2" w:tplc="04090005" w:tentative="1">
+      <w:start w:val="1"/>
+      <w:numFmt w:val="bullet"/>
+      <w:lvlText w:val=""/>
+      <w:lvlJc w:val="left"/>
+      <w:pPr>
+        <w:ind w:left="2160" w:hanging="360"/>
+      </w:pPr>
+      <w:rPr>
+        <w:rFonts w:ascii="Wingdings" w:hAnsi="Wingdings" w:hint="default"/>
+      </w:rPr>
+    </w:lvl>
+    <w:lvl w:ilvl="3" w:tplc="04090001" w:tentative="1">
+      <w:start w:val="1"/>
+      <w:numFmt w:val="bullet"/>
+      <w:lvlText w:val=""/>
+      <w:lvlJc w:val="left"/>
+      <w:pPr>
+        <w:ind w:left="2880" w:hanging="360"/>
+      </w:pPr>
+      <w:rPr>
+        <w:rFonts w:ascii="Symbol" w:hAnsi="Symbol" w:hint="default"/>
+      </w:rPr>
+    </w:lvl>
+    <w:lvl w:ilvl="4" w:tplc="04090003" w:tentative="1">
+      <w:start w:val="1"/>
+      <w:numFmt w:val="bullet"/>
+      <w:lvlText w:val="o"/>
+      <w:lvlJc w:val="left"/>
+      <w:pPr>
+        <w:ind w:left="3600" w:hanging="360"/>
+      </w:pPr>
+      <w:rPr>
+        <w:rFonts w:ascii="Courier New" w:hAnsi="Courier New" w:cs="Courier New" w:hint="default"/>
+      </w:rPr>
+    </w:lvl>
+    <w:lvl w:ilvl="5" w:tplc="04090005" w:tentative="1">
+      <w:start w:val="1"/>
+      <w:numFmt w:val="bullet"/>
+      <w:lvlText w:val=""/>
+      <w:lvlJc w:val="left"/>
+      <w:pPr>
+        <w:ind w:left="4320" w:hanging="360"/>
+      </w:pPr>
+      <w:rPr>
+        <w:rFonts w:ascii="Wingdings" w:hAnsi="Wingdings" w:hint="default"/>
+      </w:rPr>
+    </w:lvl>
+    <w:lvl w:ilvl="6" w:tplc="04090001" w:tentative="1">
+      <w:start w:val="1"/>
+      <w:numFmt w:val="bullet"/>
+      <w:lvlText w:val=""/>
+      <w:lvlJc w:val="left"/>
+      <w:pPr>
+        <w:ind w:left="5040" w:hanging="360"/>
+      </w:pPr>
+      <w:rPr>
+        <w:rFonts w:ascii="Symbol" w:hAnsi="Symbol" w:hint="default"/>
+      </w:rPr>
+    </w:lvl>
+    <w:lvl w:ilvl="7" w:tplc="04090003" w:tentative="1">
+      <w:start w:val="1"/>
+      <w:numFmt w:val="bullet"/>
+      <w:lvlText w:val="o"/>
+      <w:lvlJc w:val="left"/>
+      <w:pPr>
+        <w:ind w:left="5760" w:hanging="360"/>
+      </w:pPr>
+      <w:rPr>
+        <w:rFonts w:ascii="Courier New" w:hAnsi="Courier New" w:cs="Courier New" w:hint="default"/>
+      </w:rPr>
+    </w:lvl>
+    <w:lvl w:ilvl="8" w:tplc="04090005" w:tentative="1">
+      <w:start w:val="1"/>
+      <w:numFmt w:val="bullet"/>
+      <w:lvlText w:val=""/>
+      <w:lvlJc w:val="left"/>
+      <w:pPr>
+        <w:ind w:left="6480" w:hanging="360"/>
+      </w:pPr>
+      <w:rPr>
+        <w:rFonts w:ascii="Wingdings" w:hAnsi="Wingdings" w:hint="default"/>
+      </w:rPr>
+    </w:lvl>
+  </w:abstractNum>
+  <w:abstractNum w:abstractNumId="1" w15:restartNumberingAfterBreak="0">
     <w:nsid w:val="11CD1470"/>
     <w:multiLevelType w:val="hybridMultilevel"/>
     <w:tmpl w:val="59684BC8"/>
@@ -883,7 +1423,120 @@
       </w:pPr>
     </w:lvl>
   </w:abstractNum>
-  <w:abstractNum w:abstractNumId="1" w15:restartNumberingAfterBreak="0">
+  <w:abstractNum w:abstractNumId="2" w15:restartNumberingAfterBreak="0">
+    <w:nsid w:val="13AA0F73"/>
+    <w:multiLevelType w:val="hybridMultilevel"/>
+    <w:tmpl w:val="AF5C00A0"/>
+    <w:lvl w:ilvl="0" w:tplc="04090001">
+      <w:start w:val="1"/>
+      <w:numFmt w:val="bullet"/>
+      <w:lvlText w:val=""/>
+      <w:lvlJc w:val="left"/>
+      <w:pPr>
+        <w:ind w:left="720" w:hanging="360"/>
+      </w:pPr>
+      <w:rPr>
+        <w:rFonts w:ascii="Symbol" w:hAnsi="Symbol" w:hint="default"/>
+      </w:rPr>
+    </w:lvl>
+    <w:lvl w:ilvl="1" w:tplc="04090003" w:tentative="1">
+      <w:start w:val="1"/>
+      <w:numFmt w:val="bullet"/>
+      <w:lvlText w:val="o"/>
+      <w:lvlJc w:val="left"/>
+      <w:pPr>
+        <w:ind w:left="1440" w:hanging="360"/>
+      </w:pPr>
+      <w:rPr>
+        <w:rFonts w:ascii="Courier New" w:hAnsi="Courier New" w:cs="Courier New" w:hint="default"/>
+      </w:rPr>
+    </w:lvl>
+    <w:lvl w:ilvl="2" w:tplc="04090005" w:tentative="1">
+      <w:start w:val="1"/>
+      <w:numFmt w:val="bullet"/>
+      <w:lvlText w:val=""/>
+      <w:lvlJc w:val="left"/>
+      <w:pPr>
+        <w:ind w:left="2160" w:hanging="360"/>
+      </w:pPr>
+      <w:rPr>
+        <w:rFonts w:ascii="Wingdings" w:hAnsi="Wingdings" w:hint="default"/>
+      </w:rPr>
+    </w:lvl>
+    <w:lvl w:ilvl="3" w:tplc="04090001" w:tentative="1">
+      <w:start w:val="1"/>
+      <w:numFmt w:val="bullet"/>
+      <w:lvlText w:val=""/>
+      <w:lvlJc w:val="left"/>
+      <w:pPr>
+        <w:ind w:left="2880" w:hanging="360"/>
+      </w:pPr>
+      <w:rPr>
+        <w:rFonts w:ascii="Symbol" w:hAnsi="Symbol" w:hint="default"/>
+      </w:rPr>
+    </w:lvl>
+    <w:lvl w:ilvl="4" w:tplc="04090003" w:tentative="1">
+      <w:start w:val="1"/>
+      <w:numFmt w:val="bullet"/>
+      <w:lvlText w:val="o"/>
+      <w:lvlJc w:val="left"/>
+      <w:pPr>
+        <w:ind w:left="3600" w:hanging="360"/>
+      </w:pPr>
+      <w:rPr>
+        <w:rFonts w:ascii="Courier New" w:hAnsi="Courier New" w:cs="Courier New" w:hint="default"/>
+      </w:rPr>
+    </w:lvl>
+    <w:lvl w:ilvl="5" w:tplc="04090005" w:tentative="1">
+      <w:start w:val="1"/>
+      <w:numFmt w:val="bullet"/>
+      <w:lvlText w:val=""/>
+      <w:lvlJc w:val="left"/>
+      <w:pPr>
+        <w:ind w:left="4320" w:hanging="360"/>
+      </w:pPr>
+      <w:rPr>
+        <w:rFonts w:ascii="Wingdings" w:hAnsi="Wingdings" w:hint="default"/>
+      </w:rPr>
+    </w:lvl>
+    <w:lvl w:ilvl="6" w:tplc="04090001" w:tentative="1">
+      <w:start w:val="1"/>
+      <w:numFmt w:val="bullet"/>
+      <w:lvlText w:val=""/>
+      <w:lvlJc w:val="left"/>
+      <w:pPr>
+        <w:ind w:left="5040" w:hanging="360"/>
+      </w:pPr>
+      <w:rPr>
+        <w:rFonts w:ascii="Symbol" w:hAnsi="Symbol" w:hint="default"/>
+      </w:rPr>
+    </w:lvl>
+    <w:lvl w:ilvl="7" w:tplc="04090003" w:tentative="1">
+      <w:start w:val="1"/>
+      <w:numFmt w:val="bullet"/>
+      <w:lvlText w:val="o"/>
+      <w:lvlJc w:val="left"/>
+      <w:pPr>
+        <w:ind w:left="5760" w:hanging="360"/>
+      </w:pPr>
+      <w:rPr>
+        <w:rFonts w:ascii="Courier New" w:hAnsi="Courier New" w:cs="Courier New" w:hint="default"/>
+      </w:rPr>
+    </w:lvl>
+    <w:lvl w:ilvl="8" w:tplc="04090005" w:tentative="1">
+      <w:start w:val="1"/>
+      <w:numFmt w:val="bullet"/>
+      <w:lvlText w:val=""/>
+      <w:lvlJc w:val="left"/>
+      <w:pPr>
+        <w:ind w:left="6480" w:hanging="360"/>
+      </w:pPr>
+      <w:rPr>
+        <w:rFonts w:ascii="Wingdings" w:hAnsi="Wingdings" w:hint="default"/>
+      </w:rPr>
+    </w:lvl>
+  </w:abstractNum>
+  <w:abstractNum w:abstractNumId="3" w15:restartNumberingAfterBreak="0">
     <w:nsid w:val="25295D73"/>
     <w:multiLevelType w:val="hybridMultilevel"/>
     <w:tmpl w:val="C256DE24"/>
@@ -974,7 +1627,7 @@
       </w:pPr>
     </w:lvl>
   </w:abstractNum>
-  <w:abstractNum w:abstractNumId="2" w15:restartNumberingAfterBreak="0">
+  <w:abstractNum w:abstractNumId="4" w15:restartNumberingAfterBreak="0">
     <w:nsid w:val="413D0984"/>
     <w:multiLevelType w:val="hybridMultilevel"/>
     <w:tmpl w:val="84AE907C"/>
@@ -1087,7 +1740,120 @@
       </w:rPr>
     </w:lvl>
   </w:abstractNum>
-  <w:abstractNum w:abstractNumId="3" w15:restartNumberingAfterBreak="0">
+  <w:abstractNum w:abstractNumId="5" w15:restartNumberingAfterBreak="0">
+    <w:nsid w:val="49F91774"/>
+    <w:multiLevelType w:val="hybridMultilevel"/>
+    <w:tmpl w:val="EE38A400"/>
+    <w:lvl w:ilvl="0" w:tplc="04090001">
+      <w:start w:val="1"/>
+      <w:numFmt w:val="bullet"/>
+      <w:lvlText w:val=""/>
+      <w:lvlJc w:val="left"/>
+      <w:pPr>
+        <w:ind w:left="720" w:hanging="360"/>
+      </w:pPr>
+      <w:rPr>
+        <w:rFonts w:ascii="Symbol" w:hAnsi="Symbol" w:hint="default"/>
+      </w:rPr>
+    </w:lvl>
+    <w:lvl w:ilvl="1" w:tplc="04090003" w:tentative="1">
+      <w:start w:val="1"/>
+      <w:numFmt w:val="bullet"/>
+      <w:lvlText w:val="o"/>
+      <w:lvlJc w:val="left"/>
+      <w:pPr>
+        <w:ind w:left="1440" w:hanging="360"/>
+      </w:pPr>
+      <w:rPr>
+        <w:rFonts w:ascii="Courier New" w:hAnsi="Courier New" w:cs="Courier New" w:hint="default"/>
+      </w:rPr>
+    </w:lvl>
+    <w:lvl w:ilvl="2" w:tplc="04090005" w:tentative="1">
+      <w:start w:val="1"/>
+      <w:numFmt w:val="bullet"/>
+      <w:lvlText w:val=""/>
+      <w:lvlJc w:val="left"/>
+      <w:pPr>
+        <w:ind w:left="2160" w:hanging="360"/>
+      </w:pPr>
+      <w:rPr>
+        <w:rFonts w:ascii="Wingdings" w:hAnsi="Wingdings" w:hint="default"/>
+      </w:rPr>
+    </w:lvl>
+    <w:lvl w:ilvl="3" w:tplc="04090001" w:tentative="1">
+      <w:start w:val="1"/>
+      <w:numFmt w:val="bullet"/>
+      <w:lvlText w:val=""/>
+      <w:lvlJc w:val="left"/>
+      <w:pPr>
+        <w:ind w:left="2880" w:hanging="360"/>
+      </w:pPr>
+      <w:rPr>
+        <w:rFonts w:ascii="Symbol" w:hAnsi="Symbol" w:hint="default"/>
+      </w:rPr>
+    </w:lvl>
+    <w:lvl w:ilvl="4" w:tplc="04090003" w:tentative="1">
+      <w:start w:val="1"/>
+      <w:numFmt w:val="bullet"/>
+      <w:lvlText w:val="o"/>
+      <w:lvlJc w:val="left"/>
+      <w:pPr>
+        <w:ind w:left="3600" w:hanging="360"/>
+      </w:pPr>
+      <w:rPr>
+        <w:rFonts w:ascii="Courier New" w:hAnsi="Courier New" w:cs="Courier New" w:hint="default"/>
+      </w:rPr>
+    </w:lvl>
+    <w:lvl w:ilvl="5" w:tplc="04090005" w:tentative="1">
+      <w:start w:val="1"/>
+      <w:numFmt w:val="bullet"/>
+      <w:lvlText w:val=""/>
+      <w:lvlJc w:val="left"/>
+      <w:pPr>
+        <w:ind w:left="4320" w:hanging="360"/>
+      </w:pPr>
+      <w:rPr>
+        <w:rFonts w:ascii="Wingdings" w:hAnsi="Wingdings" w:hint="default"/>
+      </w:rPr>
+    </w:lvl>
+    <w:lvl w:ilvl="6" w:tplc="04090001" w:tentative="1">
+      <w:start w:val="1"/>
+      <w:numFmt w:val="bullet"/>
+      <w:lvlText w:val=""/>
+      <w:lvlJc w:val="left"/>
+      <w:pPr>
+        <w:ind w:left="5040" w:hanging="360"/>
+      </w:pPr>
+      <w:rPr>
+        <w:rFonts w:ascii="Symbol" w:hAnsi="Symbol" w:hint="default"/>
+      </w:rPr>
+    </w:lvl>
+    <w:lvl w:ilvl="7" w:tplc="04090003" w:tentative="1">
+      <w:start w:val="1"/>
+      <w:numFmt w:val="bullet"/>
+      <w:lvlText w:val="o"/>
+      <w:lvlJc w:val="left"/>
+      <w:pPr>
+        <w:ind w:left="5760" w:hanging="360"/>
+      </w:pPr>
+      <w:rPr>
+        <w:rFonts w:ascii="Courier New" w:hAnsi="Courier New" w:cs="Courier New" w:hint="default"/>
+      </w:rPr>
+    </w:lvl>
+    <w:lvl w:ilvl="8" w:tplc="04090005" w:tentative="1">
+      <w:start w:val="1"/>
+      <w:numFmt w:val="bullet"/>
+      <w:lvlText w:val=""/>
+      <w:lvlJc w:val="left"/>
+      <w:pPr>
+        <w:ind w:left="6480" w:hanging="360"/>
+      </w:pPr>
+      <w:rPr>
+        <w:rFonts w:ascii="Wingdings" w:hAnsi="Wingdings" w:hint="default"/>
+      </w:rPr>
+    </w:lvl>
+  </w:abstractNum>
+  <w:abstractNum w:abstractNumId="6" w15:restartNumberingAfterBreak="0">
     <w:nsid w:val="4EB118B8"/>
     <w:multiLevelType w:val="hybridMultilevel"/>
     <w:tmpl w:val="AE36BCF8"/>
@@ -1176,7 +1942,93 @@
       </w:pPr>
     </w:lvl>
   </w:abstractNum>
-  <w:abstractNum w:abstractNumId="4" w15:restartNumberingAfterBreak="0">
+  <w:abstractNum w:abstractNumId="7" w15:restartNumberingAfterBreak="0">
+    <w:nsid w:val="5B2326F9"/>
+    <w:multiLevelType w:val="hybridMultilevel"/>
+    <w:tmpl w:val="A53A1250"/>
+    <w:lvl w:ilvl="0" w:tplc="0409000F">
+      <w:start w:val="1"/>
+      <w:numFmt w:val="decimal"/>
+      <w:lvlText w:val="%1."/>
+      <w:lvlJc w:val="left"/>
+      <w:pPr>
+        <w:ind w:left="720" w:hanging="360"/>
+      </w:pPr>
+    </w:lvl>
+    <w:lvl w:ilvl="1" w:tplc="04090019" w:tentative="1">
+      <w:start w:val="1"/>
+      <w:numFmt w:val="lowerLetter"/>
+      <w:lvlText w:val="%2."/>
+      <w:lvlJc w:val="left"/>
+      <w:pPr>
+        <w:ind w:left="1440" w:hanging="360"/>
+      </w:pPr>
+    </w:lvl>
+    <w:lvl w:ilvl="2" w:tplc="0409001B" w:tentative="1">
+      <w:start w:val="1"/>
+      <w:numFmt w:val="lowerRoman"/>
+      <w:lvlText w:val="%3."/>
+      <w:lvlJc w:val="right"/>
+      <w:pPr>
+        <w:ind w:left="2160" w:hanging="180"/>
+      </w:pPr>
+    </w:lvl>
+    <w:lvl w:ilvl="3" w:tplc="0409000F" w:tentative="1">
+      <w:start w:val="1"/>
+      <w:numFmt w:val="decimal"/>
+      <w:lvlText w:val="%4."/>
+      <w:lvlJc w:val="left"/>
+      <w:pPr>
+        <w:ind w:left="2880" w:hanging="360"/>
+      </w:pPr>
+    </w:lvl>
+    <w:lvl w:ilvl="4" w:tplc="04090019" w:tentative="1">
+      <w:start w:val="1"/>
+      <w:numFmt w:val="lowerLetter"/>
+      <w:lvlText w:val="%5."/>
+      <w:lvlJc w:val="left"/>
+      <w:pPr>
+        <w:ind w:left="3600" w:hanging="360"/>
+      </w:pPr>
+    </w:lvl>
+    <w:lvl w:ilvl="5" w:tplc="0409001B" w:tentative="1">
+      <w:start w:val="1"/>
+      <w:numFmt w:val="lowerRoman"/>
+      <w:lvlText w:val="%6."/>
+      <w:lvlJc w:val="right"/>
+      <w:pPr>
+        <w:ind w:left="4320" w:hanging="180"/>
+      </w:pPr>
+    </w:lvl>
+    <w:lvl w:ilvl="6" w:tplc="0409000F" w:tentative="1">
+      <w:start w:val="1"/>
+      <w:numFmt w:val="decimal"/>
+      <w:lvlText w:val="%7."/>
+      <w:lvlJc w:val="left"/>
+      <w:pPr>
+        <w:ind w:left="5040" w:hanging="360"/>
+      </w:pPr>
+    </w:lvl>
+    <w:lvl w:ilvl="7" w:tplc="04090019" w:tentative="1">
+      <w:start w:val="1"/>
+      <w:numFmt w:val="lowerLetter"/>
+      <w:lvlText w:val="%8."/>
+      <w:lvlJc w:val="left"/>
+      <w:pPr>
+        <w:ind w:left="5760" w:hanging="360"/>
+      </w:pPr>
+    </w:lvl>
+    <w:lvl w:ilvl="8" w:tplc="0409001B" w:tentative="1">
+      <w:start w:val="1"/>
+      <w:numFmt w:val="lowerRoman"/>
+      <w:lvlText w:val="%9."/>
+      <w:lvlJc w:val="right"/>
+      <w:pPr>
+        <w:ind w:left="6480" w:hanging="180"/>
+      </w:pPr>
+    </w:lvl>
+  </w:abstractNum>
+  <w:abstractNum w:abstractNumId="8" w15:restartNumberingAfterBreak="0">
     <w:nsid w:val="68A12429"/>
     <w:multiLevelType w:val="hybridMultilevel"/>
     <w:tmpl w:val="D908B67C"/>
@@ -1265,7 +2117,7 @@
       </w:pPr>
     </w:lvl>
   </w:abstractNum>
-  <w:abstractNum w:abstractNumId="5" w15:restartNumberingAfterBreak="0">
+  <w:abstractNum w:abstractNumId="9" w15:restartNumberingAfterBreak="0">
     <w:nsid w:val="74703C9E"/>
     <w:multiLevelType w:val="hybridMultilevel"/>
     <w:tmpl w:val="28F21E02"/>
@@ -1354,7 +2206,7 @@
       </w:pPr>
     </w:lvl>
   </w:abstractNum>
-  <w:abstractNum w:abstractNumId="6" w15:restartNumberingAfterBreak="0">
+  <w:abstractNum w:abstractNumId="10" w15:restartNumberingAfterBreak="0">
     <w:nsid w:val="7E25281E"/>
     <w:multiLevelType w:val="hybridMultilevel"/>
     <w:tmpl w:val="76F6179E"/>
@@ -1468,25 +2320,37 @@
     </w:lvl>
   </w:abstractNum>
   <w:num w:numId="1" w16cid:durableId="1104613261">
+    <w:abstractNumId w:val="6"/>
+  </w:num>
+  <w:num w:numId="2" w16cid:durableId="889540437">
+    <w:abstractNumId w:val="4"/>
+  </w:num>
+  <w:num w:numId="3" w16cid:durableId="1174298169">
     <w:abstractNumId w:val="3"/>
   </w:num>
-  <w:num w:numId="2" w16cid:durableId="889540437">
-    <w:abstractNumId w:val="2"/>
+  <w:num w:numId="4" w16cid:durableId="1961565115">
+    <w:abstractNumId w:val="9"/>
   </w:num>
-  <w:num w:numId="3" w16cid:durableId="1174298169">
+  <w:num w:numId="5" w16cid:durableId="1934626777">
     <w:abstractNumId w:val="1"/>
   </w:num>
-  <w:num w:numId="4" w16cid:durableId="1961565115">
+  <w:num w:numId="6" w16cid:durableId="858466412">
+    <w:abstractNumId w:val="8"/>
+  </w:num>
+  <w:num w:numId="7" w16cid:durableId="1587693065">
+    <w:abstractNumId w:val="10"/>
+  </w:num>
+  <w:num w:numId="8" w16cid:durableId="1439638116">
+    <w:abstractNumId w:val="0"/>
+  </w:num>
+  <w:num w:numId="9" w16cid:durableId="1776291078">
+    <w:abstractNumId w:val="7"/>
+  </w:num>
+  <w:num w:numId="10" w16cid:durableId="2053727563">
     <w:abstractNumId w:val="5"/>
   </w:num>
-  <w:num w:numId="5" w16cid:durableId="1934626777">
-    <w:abstractNumId w:val="0"/>
-  </w:num>
-  <w:num w:numId="6" w16cid:durableId="858466412">
-    <w:abstractNumId w:val="4"/>
-  </w:num>
-  <w:num w:numId="7" w16cid:durableId="1587693065">
-    <w:abstractNumId w:val="6"/>
+  <w:num w:numId="11" w16cid:durableId="885263240">
+    <w:abstractNumId w:val="2"/>
   </w:num>
 </w:numbering>
 </file>
@@ -1895,6 +2759,7 @@
   <w:style w:type="character" w:default="1" w:styleId="DefaultParagraphFont">
     <w:name w:val="Default Paragraph Font"/>
     <w:uiPriority w:val="1"/>
+    <w:semiHidden/>
     <w:unhideWhenUsed/>
   </w:style>
   <w:style w:type="table" w:default="1" w:styleId="TableNormal">

</xml_diff>